<commit_message>
Update Technical Report Master.docx
</commit_message>
<xml_diff>
--- a/Project Proposal & Technical Report/Technical Report Master.docx
+++ b/Project Proposal & Technical Report/Technical Report Master.docx
@@ -101,19 +101,17 @@
           <w:bCs/>
           <w:color w:val="2B2B2B"/>
         </w:rPr>
-        <w:t>Transform</w:t>
-      </w:r>
-    </w:p>
-    <w:p>
-      <w:pPr>
-        <w:jc w:val="center"/>
+        <w:t>Transfor</w:t>
+      </w:r>
+      <w:r>
         <w:rPr>
           <w:rFonts w:cstheme="minorHAnsi"/>
           <w:b/>
           <w:bCs/>
           <w:color w:val="2B2B2B"/>
         </w:rPr>
-      </w:pPr>
+        <w:t xml:space="preserve">m </w:t>
+      </w:r>
       <w:r>
         <w:rPr>
           <w:rFonts w:cstheme="minorHAnsi"/>
@@ -371,7 +369,31 @@
           <w:color w:val="2B2B2B"/>
           <w:lang w:eastAsia="en-US"/>
         </w:rPr>
-        <w:t xml:space="preserve"> all in the form of CSV files</w:t>
+        <w:t xml:space="preserve"> and</w:t>
+      </w:r>
+      <w:r>
+        <w:rPr>
+          <w:rFonts w:asciiTheme="minorHAnsi" w:eastAsiaTheme="minorHAnsi" w:hAnsiTheme="minorHAnsi" w:cstheme="minorHAnsi"/>
+          <w:color w:val="2B2B2B"/>
+          <w:lang w:eastAsia="en-US"/>
+        </w:rPr>
+        <w:t xml:space="preserve"> all</w:t>
+      </w:r>
+      <w:r>
+        <w:rPr>
+          <w:rFonts w:asciiTheme="minorHAnsi" w:eastAsiaTheme="minorHAnsi" w:hAnsiTheme="minorHAnsi" w:cstheme="minorHAnsi"/>
+          <w:color w:val="2B2B2B"/>
+          <w:lang w:eastAsia="en-US"/>
+        </w:rPr>
+        <w:t xml:space="preserve"> of these datasets were</w:t>
+      </w:r>
+      <w:r>
+        <w:rPr>
+          <w:rFonts w:asciiTheme="minorHAnsi" w:eastAsiaTheme="minorHAnsi" w:hAnsiTheme="minorHAnsi" w:cstheme="minorHAnsi"/>
+          <w:color w:val="2B2B2B"/>
+          <w:lang w:eastAsia="en-US"/>
+        </w:rPr>
+        <w:t xml:space="preserve"> in the form of CSV files</w:t>
       </w:r>
       <w:r>
         <w:rPr>
@@ -386,6 +408,7 @@
       <w:pPr>
         <w:pStyle w:val="NormalWeb"/>
         <w:spacing w:before="150" w:beforeAutospacing="0" w:after="0" w:afterAutospacing="0" w:line="360" w:lineRule="atLeast"/>
+        <w:jc w:val="right"/>
         <w:rPr>
           <w:rFonts w:asciiTheme="minorHAnsi" w:eastAsiaTheme="minorHAnsi" w:hAnsiTheme="minorHAnsi" w:cstheme="minorHAnsi"/>
           <w:color w:val="2B2B2B"/>
@@ -2609,14 +2632,12 @@
         </w:rPr>
         <w:t xml:space="preserve"> albeit slowly in introducing a large number of female main </w:t>
       </w:r>
-      <w:proofErr w:type="spellStart"/>
-      <w:r>
-        <w:rPr>
-          <w:rFonts w:cstheme="minorHAnsi"/>
-        </w:rPr>
-        <w:t>charecters</w:t>
-      </w:r>
-      <w:proofErr w:type="spellEnd"/>
+      <w:r>
+        <w:rPr>
+          <w:rFonts w:cstheme="minorHAnsi"/>
+        </w:rPr>
+        <w:t>characters</w:t>
+      </w:r>
       <w:r>
         <w:rPr>
           <w:rFonts w:cstheme="minorHAnsi"/>

</xml_diff>